<commit_message>
BDDOQ-38, BDDOQ-57: version that might be used
</commit_message>
<xml_diff>
--- a/jba-oq-documents/TestResults.docx
+++ b/jba-oq-documents/TestResults.docx
@@ -1934,10 +1934,22 @@
         <w:rPr>
           <w:lang w:val="en-CH"/>
         </w:rPr>
-        <w:t>control the test automation (directly or indirectly by calling another StepDef method)</w:t>
-      </w:r>
-      <w:bookmarkStart w:id="3" w:name="_GoBack"/>
-      <w:bookmarkEnd w:id="3"/>
+        <w:t xml:space="preserve">control the test automation (directly or indirectly by calling another </w:t>
+      </w:r>
+      <w:proofErr w:type="spellStart"/>
+      <w:r>
+        <w:rPr>
+          <w:lang w:val="en-CH"/>
+        </w:rPr>
+        <w:t>StepDef</w:t>
+      </w:r>
+      <w:proofErr w:type="spellEnd"/>
+      <w:r>
+        <w:rPr>
+          <w:lang w:val="en-CH"/>
+        </w:rPr>
+        <w:t xml:space="preserve"> method)</w:t>
+      </w:r>
     </w:p>
     <w:p>
       <w:pPr>
@@ -1954,13 +1966,85 @@
         <w:rPr>
           <w:lang w:val="en-CH"/>
         </w:rPr>
-        <w:t>The glue code only uses</w:t>
-      </w:r>
-      <w:r>
-        <w:rPr>
-          <w:lang w:val="en-CH"/>
-        </w:rPr>
-        <w:t xml:space="preserve"> hamcreast matcherassert methods in order to compare the result with the expected results to make a test step passed or failed</w:t>
+        <w:t xml:space="preserve">Selenium actions which a human tester would not perform, were not be found in the glue code. </w:t>
+      </w:r>
+      <w:r>
+        <w:rPr>
+          <w:sz w:val="20"/>
+          <w:szCs w:val="20"/>
+          <w:lang w:val="en-CH"/>
+        </w:rPr>
+        <w:t xml:space="preserve">For example the function </w:t>
+      </w:r>
+      <w:proofErr w:type="spellStart"/>
+      <w:r>
+        <w:rPr>
+          <w:i/>
+          <w:iCs/>
+          <w:sz w:val="20"/>
+          <w:szCs w:val="20"/>
+          <w:lang w:val="en-CH"/>
+        </w:rPr>
+        <w:t>webDriver</w:t>
+      </w:r>
+      <w:proofErr w:type="spellEnd"/>
+      <w:r>
+        <w:rPr>
+          <w:i/>
+          <w:iCs/>
+          <w:sz w:val="20"/>
+          <w:szCs w:val="20"/>
+          <w:lang w:val="en-CH"/>
+        </w:rPr>
+        <w:t>(</w:t>
+      </w:r>
+      <w:proofErr w:type="gramStart"/>
+      <w:r>
+        <w:rPr>
+          <w:i/>
+          <w:iCs/>
+          <w:sz w:val="20"/>
+          <w:szCs w:val="20"/>
+          <w:lang w:val="en-CH"/>
+        </w:rPr>
+        <w:t>).navigate</w:t>
+      </w:r>
+      <w:proofErr w:type="gramEnd"/>
+      <w:r>
+        <w:rPr>
+          <w:i/>
+          <w:iCs/>
+          <w:sz w:val="20"/>
+          <w:szCs w:val="20"/>
+          <w:lang w:val="en-CH"/>
+        </w:rPr>
+        <w:t>().refresh();</w:t>
+      </w:r>
+      <w:r>
+        <w:rPr>
+          <w:sz w:val="20"/>
+          <w:szCs w:val="20"/>
+          <w:lang w:val="en-CH"/>
+        </w:rPr>
+        <w:t xml:space="preserve"> should only be found for steps to control or establish the </w:t>
+      </w:r>
+      <w:proofErr w:type="spellStart"/>
+      <w:r>
+        <w:rPr>
+          <w:sz w:val="20"/>
+          <w:szCs w:val="20"/>
+          <w:lang w:val="en-CH"/>
+        </w:rPr>
+        <w:t>prerequisits</w:t>
+      </w:r>
+      <w:proofErr w:type="spellEnd"/>
+      <w:r>
+        <w:rPr>
+          <w:sz w:val="20"/>
+          <w:szCs w:val="20"/>
+          <w:lang w:val="en-CH"/>
+        </w:rPr>
+        <w:t xml:space="preserve"> but never in steps where a user action is performed or in a steps that evaluates the output.</w:t>
       </w:r>
     </w:p>
     <w:p>
@@ -1978,7 +2062,41 @@
         <w:rPr>
           <w:lang w:val="en-CH"/>
         </w:rPr>
-        <w:t>The glue code does not use the rest api to the backend.</w:t>
+        <w:t>The glue code only uses</w:t>
+      </w:r>
+      <w:r>
+        <w:rPr>
+          <w:lang w:val="en-CH"/>
+        </w:rPr>
+        <w:t xml:space="preserve"> </w:t>
+      </w:r>
+      <w:proofErr w:type="spellStart"/>
+      <w:r>
+        <w:rPr>
+          <w:lang w:val="en-CH"/>
+        </w:rPr>
+        <w:t>hamcreast</w:t>
+      </w:r>
+      <w:proofErr w:type="spellEnd"/>
+      <w:r>
+        <w:rPr>
+          <w:lang w:val="en-CH"/>
+        </w:rPr>
+        <w:t xml:space="preserve"> </w:t>
+      </w:r>
+      <w:proofErr w:type="spellStart"/>
+      <w:r>
+        <w:rPr>
+          <w:lang w:val="en-CH"/>
+        </w:rPr>
+        <w:t>matcherassert</w:t>
+      </w:r>
+      <w:proofErr w:type="spellEnd"/>
+      <w:r>
+        <w:rPr>
+          <w:lang w:val="en-CH"/>
+        </w:rPr>
+        <w:t xml:space="preserve"> methods in order to compare the result with the expected results to make a test step passed or failed</w:t>
       </w:r>
     </w:p>
     <w:p>
@@ -1996,7 +2114,61 @@
         <w:rPr>
           <w:lang w:val="en-CH"/>
         </w:rPr>
-        <w:t>No StepDef method is empty.</w:t>
+        <w:t>The glue code does not</w:t>
+      </w:r>
+      <w:bookmarkStart w:id="3" w:name="_GoBack"/>
+      <w:bookmarkEnd w:id="3"/>
+      <w:r>
+        <w:rPr>
+          <w:lang w:val="en-CH"/>
+        </w:rPr>
+        <w:t xml:space="preserve"> use the rest </w:t>
+      </w:r>
+      <w:proofErr w:type="spellStart"/>
+      <w:r>
+        <w:rPr>
+          <w:lang w:val="en-CH"/>
+        </w:rPr>
+        <w:t>api</w:t>
+      </w:r>
+      <w:proofErr w:type="spellEnd"/>
+      <w:r>
+        <w:rPr>
+          <w:lang w:val="en-CH"/>
+        </w:rPr>
+        <w:t xml:space="preserve"> to the backend.</w:t>
+      </w:r>
+    </w:p>
+    <w:p>
+      <w:pPr>
+        <w:pStyle w:val="ListParagraph"/>
+        <w:numPr>
+          <w:ilvl w:val="0"/>
+          <w:numId w:val="13"/>
+        </w:numPr>
+        <w:rPr>
+          <w:lang w:val="en-CH"/>
+        </w:rPr>
+      </w:pPr>
+      <w:r>
+        <w:rPr>
+          <w:lang w:val="en-CH"/>
+        </w:rPr>
+        <w:t xml:space="preserve">No </w:t>
+      </w:r>
+      <w:proofErr w:type="spellStart"/>
+      <w:r>
+        <w:rPr>
+          <w:lang w:val="en-CH"/>
+        </w:rPr>
+        <w:t>StepDef</w:t>
+      </w:r>
+      <w:proofErr w:type="spellEnd"/>
+      <w:r>
+        <w:rPr>
+          <w:lang w:val="en-CH"/>
+        </w:rPr>
+        <w:t xml:space="preserve"> method is empty.</w:t>
       </w:r>
     </w:p>
     <w:p>
@@ -2270,6 +2442,7 @@
         </w:rPr>
         <w:t xml:space="preserve"> with test ID </w:t>
       </w:r>
+      <w:proofErr w:type="gramStart"/>
       <w:r>
         <w:rPr>
           <w:highlight w:val="yellow"/>
@@ -2289,6 +2462,7 @@
         </w:rPr>
         <w:t>:</w:t>
       </w:r>
+      <w:proofErr w:type="gramEnd"/>
     </w:p>
     <w:p>
       <w:pPr>
@@ -2404,6 +2578,7 @@
         </w:rPr>
         <w:t xml:space="preserve">Test Date: </w:t>
       </w:r>
+      <w:proofErr w:type="gramStart"/>
       <w:r>
         <w:rPr>
           <w:highlight w:val="yellow"/>
@@ -2411,6 +2586,7 @@
         </w:rPr>
         <w:t>.....</w:t>
       </w:r>
+      <w:proofErr w:type="gramEnd"/>
     </w:p>
     <w:p>
       <w:pPr>
@@ -2424,6 +2600,7 @@
         </w:rPr>
         <w:t xml:space="preserve">Starting Time: </w:t>
       </w:r>
+      <w:proofErr w:type="gramStart"/>
       <w:r>
         <w:rPr>
           <w:highlight w:val="yellow"/>
@@ -2431,6 +2608,7 @@
         </w:rPr>
         <w:t>.....</w:t>
       </w:r>
+      <w:proofErr w:type="gramEnd"/>
     </w:p>
     <w:p>
       <w:pPr>
@@ -2482,6 +2660,7 @@
           <w:bCs/>
           <w:lang w:val="en-CH"/>
         </w:rPr>
+        <w:lastRenderedPageBreak/>
         <w:t>Appendix</w:t>
       </w:r>
     </w:p>
@@ -2513,8 +2692,16 @@
         <w:rPr>
           <w:lang w:val="en-CH"/>
         </w:rPr>
-        <w:t xml:space="preserve"> to be viewed in Scenarioo</w:t>
-      </w:r>
+        <w:t xml:space="preserve"> to be viewed in </w:t>
+      </w:r>
+      <w:proofErr w:type="spellStart"/>
+      <w:r>
+        <w:rPr>
+          <w:lang w:val="en-CH"/>
+        </w:rPr>
+        <w:t>Scenarioo</w:t>
+      </w:r>
+      <w:proofErr w:type="spellEnd"/>
       <w:r>
         <w:rPr>
           <w:lang w:val="en-CH"/>
@@ -3052,7 +3239,15 @@
               <w:fldChar w:fldCharType="end"/>
             </w:r>
             <w:r>
-              <w:t xml:space="preserve"> of </w:t>
+              <w:t xml:space="preserve"> </w:t>
+            </w:r>
+            <w:proofErr w:type="spellStart"/>
+            <w:r>
+              <w:t>of</w:t>
+            </w:r>
+            <w:proofErr w:type="spellEnd"/>
+            <w:r>
+              <w:t xml:space="preserve"> </w:t>
             </w:r>
             <w:r>
               <w:rPr>
@@ -3285,7 +3480,21 @@
         <w:rPr>
           <w:lang w:val="en-CH"/>
         </w:rPr>
-        <w:t xml:space="preserve"> approval. Glue Code needs special care, as there are no OQs that could be performed on it. IQ of the glue code is done in parallel and always on the same version as for the JBA IQ.</w:t>
+        <w:t xml:space="preserve"> approval. Glue Code needs special care, as there are no </w:t>
+      </w:r>
+      <w:proofErr w:type="spellStart"/>
+      <w:r>
+        <w:rPr>
+          <w:lang w:val="en-CH"/>
+        </w:rPr>
+        <w:t>OQs</w:t>
+      </w:r>
+      <w:proofErr w:type="spellEnd"/>
+      <w:r>
+        <w:rPr>
+          <w:lang w:val="en-CH"/>
+        </w:rPr>
+        <w:t xml:space="preserve"> that could be performed on it. IQ of the glue code is done in parallel and always on the same version as for the JBA IQ.</w:t>
       </w:r>
     </w:p>
   </w:footnote>
@@ -5918,6 +6127,7 @@
     <w:rsid w:val="00754BF0"/>
     <w:rsid w:val="00926F02"/>
     <w:rsid w:val="00E61A74"/>
+    <w:rsid w:val="00FB2625"/>
   </w:rsids>
   <m:mathPr>
     <m:mathFont m:val="Cambria Math"/>
@@ -5934,7 +6144,7 @@
   </m:mathPr>
   <w:themeFontLang w:val="en-CH"/>
   <w:clrSchemeMapping w:bg1="light1" w:t1="dark1" w:bg2="light2" w:t2="dark2" w:accent1="accent1" w:accent2="accent2" w:accent3="accent3" w:accent4="accent4" w:accent5="accent5" w:accent6="accent6" w:hyperlink="hyperlink" w:followedHyperlink="followedHyperlink"/>
-  <w:decimalSymbol w:val=","/>
+  <w:decimalSymbol w:val="."/>
   <w:listSeparator w:val=","/>
   <w15:chartTrackingRefBased/>
 </w:settings>
@@ -6670,7 +6880,7 @@
 </file>
 
 <file path=customXml/itemProps2.xml><?xml version="1.0" encoding="utf-8"?>
-<ds:datastoreItem xmlns:ds="http://schemas.openxmlformats.org/officeDocument/2006/customXml" ds:itemID="{8EE6B70D-A4F9-4DFB-9CB5-17B875590FA5}">
+<ds:datastoreItem xmlns:ds="http://schemas.openxmlformats.org/officeDocument/2006/customXml" ds:itemID="{32C7DC27-DBB3-499B-B805-66A4FA391717}">
   <ds:schemaRefs>
     <ds:schemaRef ds:uri="http://schemas.openxmlformats.org/officeDocument/2006/bibliography"/>
   </ds:schemaRefs>

</xml_diff>